<commit_message>
game deshin document is af
</commit_message>
<xml_diff>
--- a/Game desing document.docx
+++ b/Game desing document.docx
@@ -144,14 +144,8 @@
     <w:p>
       <w:pPr>
         <w:pStyle w:val="Kop1"/>
-        <w:rPr>
-          <w:lang w:val="en-US"/>
-        </w:rPr>
-      </w:pPr>
-      <w:r>
-        <w:rPr>
-          <w:lang w:val="en-US"/>
-        </w:rPr>
+      </w:pPr>
+      <w:r>
         <w:t>Users skills</w:t>
       </w:r>
     </w:p>
@@ -284,7 +278,148 @@
     </w:p>
     <w:p>
       <w:r>
-        <w:t>Laten zien en misschien vertellen hoe de game er uit ziet/werkt.</w:t>
+        <w:t xml:space="preserve">Het is een </w:t>
+      </w:r>
+      <w:proofErr w:type="spellStart"/>
+      <w:r>
+        <w:t>Tower</w:t>
+      </w:r>
+      <w:proofErr w:type="spellEnd"/>
+      <w:r>
+        <w:t xml:space="preserve"> </w:t>
+      </w:r>
+      <w:proofErr w:type="spellStart"/>
+      <w:r>
+        <w:t>Defense</w:t>
+      </w:r>
+      <w:proofErr w:type="spellEnd"/>
+      <w:r>
+        <w:t xml:space="preserve"> game, maar in </w:t>
+      </w:r>
+      <w:proofErr w:type="spellStart"/>
+      <w:r>
+        <w:t>space</w:t>
+      </w:r>
+      <w:proofErr w:type="spellEnd"/>
+      <w:r>
+        <w:t xml:space="preserve">, dus dit is een ruimte spin die wordt beschoten door </w:t>
+      </w:r>
+      <w:proofErr w:type="spellStart"/>
+      <w:r>
+        <w:t>turrets</w:t>
+      </w:r>
+      <w:proofErr w:type="spellEnd"/>
+      <w:r>
+        <w:t xml:space="preserve">. Daar onder de </w:t>
+      </w:r>
+      <w:proofErr w:type="spellStart"/>
+      <w:r>
+        <w:t>main</w:t>
+      </w:r>
+      <w:proofErr w:type="spellEnd"/>
+      <w:r>
+        <w:t xml:space="preserve"> menu van de game.</w:t>
+      </w:r>
+      <w:r>
+        <w:rPr>
+          <w:noProof/>
+        </w:rPr>
+        <w:drawing>
+          <wp:inline distT="0" distB="0" distL="0" distR="0" wp14:anchorId="5931BDEA" wp14:editId="68274BD4">
+            <wp:extent cx="5537200" cy="3114675"/>
+            <wp:effectExtent l="0" t="0" r="6350" b="9525"/>
+            <wp:docPr id="2" name="Afbeelding 2"/>
+            <wp:cNvGraphicFramePr>
+              <a:graphicFrameLocks xmlns:a="http://schemas.openxmlformats.org/drawingml/2006/main" noChangeAspect="1"/>
+            </wp:cNvGraphicFramePr>
+            <a:graphic xmlns:a="http://schemas.openxmlformats.org/drawingml/2006/main">
+              <a:graphicData uri="http://schemas.openxmlformats.org/drawingml/2006/picture">
+                <pic:pic xmlns:pic="http://schemas.openxmlformats.org/drawingml/2006/picture">
+                  <pic:nvPicPr>
+                    <pic:cNvPr id="2" name="Afbeelding 2"/>
+                    <pic:cNvPicPr/>
+                  </pic:nvPicPr>
+                  <pic:blipFill>
+                    <a:blip r:embed="rId6" cstate="print">
+                      <a:extLst>
+                        <a:ext uri="{28A0092B-C50C-407E-A947-70E740481C1C}">
+                          <a14:useLocalDpi xmlns:a14="http://schemas.microsoft.com/office/drawing/2010/main" val="0"/>
+                        </a:ext>
+                      </a:extLst>
+                    </a:blip>
+                    <a:stretch>
+                      <a:fillRect/>
+                    </a:stretch>
+                  </pic:blipFill>
+                  <pic:spPr>
+                    <a:xfrm>
+                      <a:off x="0" y="0"/>
+                      <a:ext cx="5554466" cy="3124387"/>
+                    </a:xfrm>
+                    <a:prstGeom prst="rect">
+                      <a:avLst/>
+                    </a:prstGeom>
+                  </pic:spPr>
+                </pic:pic>
+              </a:graphicData>
+            </a:graphic>
+          </wp:inline>
+        </w:drawing>
+      </w:r>
+    </w:p>
+    <w:p>
+      <w:r>
+        <w:rPr>
+          <w:noProof/>
+        </w:rPr>
+        <w:drawing>
+          <wp:inline distT="0" distB="0" distL="0" distR="0" wp14:anchorId="76BB3F54" wp14:editId="73514E59">
+            <wp:extent cx="5524500" cy="3092307"/>
+            <wp:effectExtent l="0" t="0" r="0" b="0"/>
+            <wp:docPr id="3" name="Afbeelding 3"/>
+            <wp:cNvGraphicFramePr>
+              <a:graphicFrameLocks xmlns:a="http://schemas.openxmlformats.org/drawingml/2006/main" noChangeAspect="1"/>
+            </wp:cNvGraphicFramePr>
+            <a:graphic xmlns:a="http://schemas.openxmlformats.org/drawingml/2006/main">
+              <a:graphicData uri="http://schemas.openxmlformats.org/drawingml/2006/picture">
+                <pic:pic xmlns:pic="http://schemas.openxmlformats.org/drawingml/2006/picture">
+                  <pic:nvPicPr>
+                    <pic:cNvPr id="0" name="Picture 1"/>
+                    <pic:cNvPicPr>
+                      <a:picLocks noChangeAspect="1" noChangeArrowheads="1"/>
+                    </pic:cNvPicPr>
+                  </pic:nvPicPr>
+                  <pic:blipFill>
+                    <a:blip r:embed="rId7" cstate="print">
+                      <a:extLst>
+                        <a:ext uri="{28A0092B-C50C-407E-A947-70E740481C1C}">
+                          <a14:useLocalDpi xmlns:a14="http://schemas.microsoft.com/office/drawing/2010/main" val="0"/>
+                        </a:ext>
+                      </a:extLst>
+                    </a:blip>
+                    <a:srcRect/>
+                    <a:stretch>
+                      <a:fillRect/>
+                    </a:stretch>
+                  </pic:blipFill>
+                  <pic:spPr bwMode="auto">
+                    <a:xfrm>
+                      <a:off x="0" y="0"/>
+                      <a:ext cx="5528678" cy="3094645"/>
+                    </a:xfrm>
+                    <a:prstGeom prst="rect">
+                      <a:avLst/>
+                    </a:prstGeom>
+                    <a:noFill/>
+                    <a:ln>
+                      <a:noFill/>
+                    </a:ln>
+                  </pic:spPr>
+                </pic:pic>
+              </a:graphicData>
+            </a:graphic>
+          </wp:inline>
+        </w:drawing>
       </w:r>
     </w:p>
     <w:p/>

</xml_diff>